<commit_message>
Email MSRTC Depot files comitted
</commit_message>
<xml_diff>
--- a/docs/KTCL_Recommendation_Letter.docx
+++ b/docs/KTCL_Recommendation_Letter.docx
@@ -3,173 +3,579 @@
 <w:document xmlns:wpc="http://schemas.microsoft.com/office/word/2010/wordprocessingCanvas" xmlns:mc="http://schemas.openxmlformats.org/markup-compatibility/2006" xmlns:o="urn:schemas-microsoft-com:office:office" xmlns:r="http://schemas.openxmlformats.org/officeDocument/2006/relationships" xmlns:m="http://schemas.openxmlformats.org/officeDocument/2006/math" xmlns:v="urn:schemas-microsoft-com:vml" xmlns:wp14="http://schemas.microsoft.com/office/word/2010/wordprocessingDrawing" xmlns:wp="http://schemas.openxmlformats.org/drawingml/2006/wordprocessingDrawing" xmlns:w10="urn:schemas-microsoft-com:office:word" xmlns:w="http://schemas.openxmlformats.org/wordprocessingml/2006/main" xmlns:w14="http://schemas.microsoft.com/office/word/2010/wordml" xmlns:w15="http://schemas.microsoft.com/office/word/2012/wordml" xmlns:wpg="http://schemas.microsoft.com/office/word/2010/wordprocessingGroup" xmlns:wpi="http://schemas.microsoft.com/office/word/2010/wordprocessingInk" xmlns:wne="http://schemas.microsoft.com/office/word/2006/wordml" xmlns:wps="http://schemas.microsoft.com/office/word/2010/wordprocessingShape" mc:Ignorable="w14 w15 wp14">
   <w:body>
     <w:p>
-      <w:r>
+      <w:pPr>
+        <w:spacing w:after="0"/>
+        <w:jc w:val="both"/>
+        <w:rPr>
+          <w:sz w:val="28"/>
+        </w:rPr>
+      </w:pPr>
+      <w:r>
+        <w:rPr>
+          <w:sz w:val="28"/>
+        </w:rPr>
         <w:t>To,</w:t>
       </w:r>
     </w:p>
     <w:p>
-      <w:r>
-        <w:t>Officials of Public Transport Organizations</w:t>
-      </w:r>
-    </w:p>
-    <w:p/>
-    <w:p/>
-    <w:p>
-      <w:pPr>
+      <w:pPr>
+        <w:spacing w:after="0"/>
+        <w:jc w:val="both"/>
+        <w:rPr>
+          <w:sz w:val="28"/>
+        </w:rPr>
+      </w:pPr>
+      <w:r>
+        <w:rPr>
+          <w:sz w:val="28"/>
+        </w:rPr>
+        <w:t>The Officials</w:t>
+      </w:r>
+    </w:p>
+    <w:p>
+      <w:pPr>
+        <w:spacing w:after="0"/>
+        <w:jc w:val="both"/>
+        <w:rPr>
+          <w:sz w:val="28"/>
+        </w:rPr>
+      </w:pPr>
+      <w:r>
+        <w:rPr>
+          <w:sz w:val="28"/>
+        </w:rPr>
+        <w:t>Public Transport Organizations</w:t>
+      </w:r>
+    </w:p>
+    <w:p>
+      <w:pPr>
+        <w:spacing w:after="0"/>
+        <w:jc w:val="both"/>
+        <w:rPr>
+          <w:b/>
+          <w:sz w:val="28"/>
+        </w:rPr>
+      </w:pPr>
+    </w:p>
+    <w:p>
+      <w:pPr>
+        <w:spacing w:after="0"/>
         <w:jc w:val="center"/>
         <w:rPr>
           <w:b/>
+          <w:sz w:val="28"/>
         </w:rPr>
       </w:pPr>
       <w:r>
         <w:rPr>
           <w:b/>
-        </w:rPr>
-        <w:t>Recommendation for highly valuable software service</w:t>
-      </w:r>
-    </w:p>
-    <w:p/>
-    <w:p>
-      <w:r>
-        <w:t>Dear official,</w:t>
-      </w:r>
-    </w:p>
-    <w:p>
-      <w:r>
-        <w:t xml:space="preserve">We ate </w:t>
+          <w:sz w:val="28"/>
+        </w:rPr>
+        <w:t>Recommendation for</w:t>
+      </w:r>
+      <w:r>
+        <w:rPr>
+          <w:b/>
+          <w:sz w:val="28"/>
+        </w:rPr>
+        <w:t xml:space="preserve"> adoption of</w:t>
+      </w:r>
+      <w:r>
+        <w:rPr>
+          <w:b/>
+          <w:sz w:val="28"/>
+        </w:rPr>
+        <w:t xml:space="preserve"> highly valuable software service</w:t>
+      </w:r>
+    </w:p>
+    <w:p>
+      <w:pPr>
+        <w:spacing w:after="0"/>
+        <w:jc w:val="both"/>
+        <w:rPr>
+          <w:sz w:val="28"/>
+        </w:rPr>
+      </w:pPr>
+    </w:p>
+    <w:p>
+      <w:pPr>
+        <w:spacing w:after="0"/>
+        <w:jc w:val="both"/>
+        <w:rPr>
+          <w:sz w:val="28"/>
+        </w:rPr>
+      </w:pPr>
+      <w:r>
+        <w:rPr>
+          <w:sz w:val="28"/>
+        </w:rPr>
+        <w:t>Dear Of</w:t>
+      </w:r>
+      <w:r>
+        <w:rPr>
+          <w:sz w:val="28"/>
+        </w:rPr>
+        <w:t>ficial,</w:t>
+      </w:r>
+    </w:p>
+    <w:p>
+      <w:pPr>
+        <w:spacing w:after="0"/>
+        <w:jc w:val="both"/>
+        <w:rPr>
+          <w:sz w:val="28"/>
+        </w:rPr>
+      </w:pPr>
+    </w:p>
+    <w:p>
+      <w:pPr>
+        <w:spacing w:after="0"/>
+        <w:jc w:val="both"/>
+        <w:rPr>
+          <w:sz w:val="28"/>
+        </w:rPr>
+      </w:pPr>
+      <w:r>
+        <w:rPr>
+          <w:sz w:val="28"/>
+        </w:rPr>
+        <w:t>We at</w:t>
+      </w:r>
+      <w:r>
+        <w:rPr>
+          <w:sz w:val="28"/>
+        </w:rPr>
+        <w:t xml:space="preserve"> </w:t>
       </w:r>
       <w:proofErr w:type="spellStart"/>
       <w:r>
+        <w:rPr>
+          <w:sz w:val="28"/>
+        </w:rPr>
         <w:t>Kadamba</w:t>
       </w:r>
       <w:proofErr w:type="spellEnd"/>
       <w:r>
+        <w:rPr>
+          <w:sz w:val="28"/>
+        </w:rPr>
         <w:t xml:space="preserve"> Transport Corporation Limited, Goa have engaged with a team of young IT professionals to enable passengers to obtain public transport timetables on their mobiles and computers. This team </w:t>
       </w:r>
       <w:r>
+        <w:rPr>
+          <w:sz w:val="28"/>
+        </w:rPr>
         <w:t xml:space="preserve">led by Mr. Chaitanya Malik </w:t>
+      </w:r>
+      <w:r>
+        <w:rPr>
+          <w:sz w:val="28"/>
+        </w:rPr>
+        <w:t xml:space="preserve">was guided by an NGO called </w:t>
+      </w:r>
+      <w:r>
+        <w:rPr>
+          <w:b/>
+          <w:sz w:val="28"/>
+        </w:rPr>
+        <w:t>Goa IT Professionals</w:t>
+      </w:r>
+      <w:r>
+        <w:rPr>
+          <w:sz w:val="28"/>
+        </w:rPr>
+        <w:t xml:space="preserve"> who attempt to solve social problems in Goa using IT.</w:t>
+      </w:r>
+    </w:p>
+    <w:p>
+      <w:pPr>
+        <w:spacing w:after="0"/>
+        <w:jc w:val="both"/>
+        <w:rPr>
+          <w:sz w:val="28"/>
+        </w:rPr>
+      </w:pPr>
+    </w:p>
+    <w:p>
+      <w:pPr>
+        <w:spacing w:after="0"/>
+        <w:jc w:val="both"/>
+        <w:rPr>
+          <w:sz w:val="28"/>
+        </w:rPr>
+      </w:pPr>
+      <w:r>
+        <w:rPr>
+          <w:sz w:val="28"/>
+        </w:rPr>
+        <w:t xml:space="preserve">The software developed by this team allows </w:t>
+      </w:r>
+      <w:proofErr w:type="spellStart"/>
+      <w:r>
+        <w:rPr>
+          <w:sz w:val="28"/>
+        </w:rPr>
+        <w:t>Kadamba</w:t>
+      </w:r>
+      <w:proofErr w:type="spellEnd"/>
+      <w:r>
+        <w:rPr>
+          <w:sz w:val="28"/>
+        </w:rPr>
+        <w:t xml:space="preserve"> to upload detailed </w:t>
+      </w:r>
+      <w:r>
+        <w:rPr>
+          <w:b/>
+          <w:sz w:val="28"/>
+        </w:rPr>
+        <w:t>routes, timings and stop locations</w:t>
+      </w:r>
+      <w:r>
+        <w:rPr>
+          <w:sz w:val="28"/>
+        </w:rPr>
+        <w:t xml:space="preserve"> on a web-based system. This is then processed and uploaded by the team to the Google Search Engine which displays the details on </w:t>
+      </w:r>
+      <w:r>
+        <w:rPr>
+          <w:b/>
+          <w:sz w:val="28"/>
+        </w:rPr>
+        <w:t>Google Maps</w:t>
+      </w:r>
+      <w:r>
+        <w:rPr>
+          <w:sz w:val="28"/>
+        </w:rPr>
+        <w:t xml:space="preserve"> application. With this, there is </w:t>
+      </w:r>
+      <w:r>
+        <w:rPr>
+          <w:b/>
+          <w:sz w:val="28"/>
+        </w:rPr>
+        <w:t>no need for passengers to install any new app</w:t>
+      </w:r>
+      <w:r>
+        <w:rPr>
+          <w:sz w:val="28"/>
+        </w:rPr>
+        <w:t xml:space="preserve"> on their phone.</w:t>
+      </w:r>
+    </w:p>
+    <w:p>
+      <w:pPr>
+        <w:spacing w:after="0"/>
+        <w:jc w:val="both"/>
+        <w:rPr>
+          <w:sz w:val="28"/>
+        </w:rPr>
+      </w:pPr>
+    </w:p>
+    <w:p>
+      <w:pPr>
+        <w:spacing w:after="0"/>
+        <w:jc w:val="both"/>
+        <w:rPr>
+          <w:sz w:val="28"/>
+        </w:rPr>
+      </w:pPr>
+      <w:proofErr w:type="spellStart"/>
+      <w:r>
+        <w:rPr>
+          <w:sz w:val="28"/>
+        </w:rPr>
+        <w:t>Ka</w:t>
       </w:r>
       <w:bookmarkStart w:id="0" w:name="_GoBack"/>
       <w:bookmarkEnd w:id="0"/>
       <w:r>
-        <w:t xml:space="preserve">was guided by an NGO called </w:t>
+        <w:rPr>
+          <w:sz w:val="28"/>
+        </w:rPr>
+        <w:t>damba</w:t>
+      </w:r>
+      <w:proofErr w:type="spellEnd"/>
+      <w:r>
+        <w:rPr>
+          <w:sz w:val="28"/>
+        </w:rPr>
+        <w:t xml:space="preserve"> is in advanced stages of using this service and </w:t>
+      </w:r>
+      <w:r>
+        <w:rPr>
+          <w:sz w:val="28"/>
+        </w:rPr>
+        <w:t>the team has succe</w:t>
+      </w:r>
+      <w:r>
+        <w:rPr>
+          <w:sz w:val="28"/>
+        </w:rPr>
+        <w:t>ss</w:t>
+      </w:r>
+      <w:r>
+        <w:rPr>
+          <w:sz w:val="28"/>
+        </w:rPr>
+        <w:t xml:space="preserve">fully published the transit details of </w:t>
+      </w:r>
+      <w:proofErr w:type="spellStart"/>
+      <w:r>
+        <w:rPr>
+          <w:sz w:val="28"/>
+        </w:rPr>
+        <w:t>Kadamba</w:t>
+      </w:r>
+      <w:proofErr w:type="spellEnd"/>
+      <w:r>
+        <w:rPr>
+          <w:sz w:val="28"/>
+        </w:rPr>
+        <w:t xml:space="preserve"> Transport Corporation Limited on Google Maps.</w:t>
+      </w:r>
+      <w:r>
+        <w:rPr>
+          <w:sz w:val="28"/>
+        </w:rPr>
+        <w:t xml:space="preserve"> We expect a</w:t>
+      </w:r>
+      <w:r>
+        <w:rPr>
+          <w:sz w:val="28"/>
+        </w:rPr>
+        <w:t>n</w:t>
+      </w:r>
+      <w:r>
+        <w:rPr>
+          <w:sz w:val="28"/>
+        </w:rPr>
+        <w:t xml:space="preserve"> </w:t>
       </w:r>
       <w:r>
         <w:rPr>
           <w:b/>
-        </w:rPr>
-        <w:t>Goa IT Professionals</w:t>
-      </w:r>
-      <w:r>
-        <w:t xml:space="preserve"> who attempt to solve social problems in Goa using IT.</w:t>
-      </w:r>
-    </w:p>
-    <w:p>
-      <w:r>
-        <w:t xml:space="preserve">The software developed by this team allows </w:t>
+          <w:sz w:val="28"/>
+        </w:rPr>
+        <w:t>increase in the</w:t>
+      </w:r>
+      <w:r>
+        <w:rPr>
+          <w:b/>
+          <w:sz w:val="28"/>
+        </w:rPr>
+        <w:t xml:space="preserve"> revenue</w:t>
+      </w:r>
+      <w:r>
+        <w:rPr>
+          <w:sz w:val="28"/>
+        </w:rPr>
+        <w:t xml:space="preserve"> </w:t>
+      </w:r>
+      <w:r>
+        <w:rPr>
+          <w:sz w:val="28"/>
+        </w:rPr>
+        <w:t xml:space="preserve">of KTCL </w:t>
+      </w:r>
+      <w:r>
+        <w:rPr>
+          <w:sz w:val="28"/>
+        </w:rPr>
+        <w:t xml:space="preserve">once tourists as well as locals prefer our services </w:t>
+      </w:r>
+      <w:r>
+        <w:rPr>
+          <w:sz w:val="28"/>
+        </w:rPr>
+        <w:t>over our competitors</w:t>
+      </w:r>
+      <w:r>
+        <w:rPr>
+          <w:sz w:val="28"/>
+        </w:rPr>
+        <w:t xml:space="preserve"> as well as personal transport</w:t>
+      </w:r>
+      <w:r>
+        <w:rPr>
+          <w:sz w:val="28"/>
+        </w:rPr>
+        <w:t>,</w:t>
+      </w:r>
+      <w:r>
+        <w:rPr>
+          <w:sz w:val="28"/>
+        </w:rPr>
+        <w:t xml:space="preserve"> as the</w:t>
+      </w:r>
+      <w:r>
+        <w:rPr>
+          <w:sz w:val="28"/>
+        </w:rPr>
+        <w:t xml:space="preserve"> passengers</w:t>
+      </w:r>
+      <w:r>
+        <w:rPr>
+          <w:sz w:val="28"/>
+        </w:rPr>
+        <w:t xml:space="preserve"> will have public transport </w:t>
+      </w:r>
+      <w:r>
+        <w:rPr>
+          <w:sz w:val="28"/>
+        </w:rPr>
+        <w:t>details</w:t>
+      </w:r>
+      <w:r>
+        <w:rPr>
+          <w:sz w:val="28"/>
+        </w:rPr>
+        <w:t xml:space="preserve"> at their fingertips.</w:t>
+      </w:r>
+    </w:p>
+    <w:p>
+      <w:pPr>
+        <w:spacing w:after="0"/>
+        <w:jc w:val="both"/>
+        <w:rPr>
+          <w:sz w:val="28"/>
+        </w:rPr>
+      </w:pPr>
+    </w:p>
+    <w:p>
+      <w:pPr>
+        <w:spacing w:after="0"/>
+        <w:jc w:val="both"/>
+        <w:rPr>
+          <w:sz w:val="28"/>
+        </w:rPr>
+      </w:pPr>
+      <w:r>
+        <w:rPr>
+          <w:sz w:val="28"/>
+        </w:rPr>
+        <w:t>We are extremely delighted with</w:t>
+      </w:r>
+      <w:r>
+        <w:rPr>
+          <w:sz w:val="28"/>
+        </w:rPr>
+        <w:t xml:space="preserve"> the service we have received from this team and highly recommend this software to be adopted by your organization.</w:t>
+      </w:r>
+    </w:p>
+    <w:p>
+      <w:pPr>
+        <w:spacing w:after="0"/>
+        <w:jc w:val="both"/>
+        <w:rPr>
+          <w:sz w:val="28"/>
+        </w:rPr>
+      </w:pPr>
+    </w:p>
+    <w:p>
+      <w:pPr>
+        <w:spacing w:after="0"/>
+        <w:jc w:val="both"/>
+        <w:rPr>
+          <w:sz w:val="28"/>
+        </w:rPr>
+      </w:pPr>
+      <w:r>
+        <w:rPr>
+          <w:sz w:val="28"/>
+        </w:rPr>
+        <w:t>Yours faithfully,</w:t>
+      </w:r>
+    </w:p>
+    <w:p>
+      <w:pPr>
+        <w:spacing w:after="0"/>
+        <w:jc w:val="both"/>
+        <w:rPr>
+          <w:sz w:val="28"/>
+        </w:rPr>
+      </w:pPr>
+    </w:p>
+    <w:p>
+      <w:pPr>
+        <w:spacing w:after="0"/>
+        <w:jc w:val="both"/>
+        <w:rPr>
+          <w:sz w:val="28"/>
+        </w:rPr>
+      </w:pPr>
+    </w:p>
+    <w:p>
+      <w:pPr>
+        <w:spacing w:after="0"/>
+        <w:jc w:val="both"/>
+        <w:rPr>
+          <w:sz w:val="28"/>
+        </w:rPr>
+      </w:pPr>
+      <w:r>
+        <w:rPr>
+          <w:sz w:val="28"/>
+        </w:rPr>
+        <w:t xml:space="preserve">Sanjay </w:t>
       </w:r>
       <w:proofErr w:type="spellStart"/>
       <w:r>
+        <w:rPr>
+          <w:sz w:val="28"/>
+        </w:rPr>
+        <w:t>Ghate</w:t>
+      </w:r>
+      <w:proofErr w:type="spellEnd"/>
+    </w:p>
+    <w:p>
+      <w:pPr>
+        <w:spacing w:after="0"/>
+        <w:jc w:val="both"/>
+        <w:rPr>
+          <w:sz w:val="28"/>
+        </w:rPr>
+      </w:pPr>
+      <w:r>
+        <w:rPr>
+          <w:sz w:val="28"/>
+        </w:rPr>
+        <w:t>OSD</w:t>
+      </w:r>
+      <w:r>
+        <w:rPr>
+          <w:sz w:val="28"/>
+        </w:rPr>
+        <w:t>,</w:t>
+      </w:r>
+    </w:p>
+    <w:p>
+      <w:pPr>
+        <w:spacing w:after="0"/>
+        <w:jc w:val="both"/>
+        <w:rPr>
+          <w:sz w:val="28"/>
+        </w:rPr>
+      </w:pPr>
+      <w:proofErr w:type="spellStart"/>
+      <w:r>
+        <w:rPr>
+          <w:sz w:val="28"/>
+        </w:rPr>
         <w:t>Kadamba</w:t>
       </w:r>
       <w:proofErr w:type="spellEnd"/>
       <w:r>
-        <w:t xml:space="preserve"> to upload detailed </w:t>
-      </w:r>
-      <w:r>
-        <w:rPr>
-          <w:b/>
-        </w:rPr>
-        <w:t>routes, timings and stop locations</w:t>
-      </w:r>
-      <w:r>
-        <w:t xml:space="preserve"> on a web-based system. This is then processed and uploaded by the team to the Google Search Engine which displays the details on their </w:t>
-      </w:r>
-      <w:r>
-        <w:rPr>
-          <w:b/>
-        </w:rPr>
-        <w:t>Google Maps</w:t>
-      </w:r>
-      <w:r>
-        <w:t xml:space="preserve"> application. With this, there is </w:t>
-      </w:r>
-      <w:r>
-        <w:rPr>
-          <w:b/>
-        </w:rPr>
-        <w:t>no need for passengers to install any new app</w:t>
-      </w:r>
-      <w:r>
-        <w:t xml:space="preserve"> on their phone.</w:t>
-      </w:r>
-    </w:p>
-    <w:p>
-      <w:proofErr w:type="spellStart"/>
-      <w:r>
-        <w:t>Kadamba</w:t>
-      </w:r>
-      <w:proofErr w:type="spellEnd"/>
-      <w:r>
-        <w:t xml:space="preserve"> is in advanced stages of using this service and will be launching timetables to citizens on Google in a few weeks. We expect a </w:t>
-      </w:r>
-      <w:r>
-        <w:rPr>
-          <w:b/>
-        </w:rPr>
-        <w:t>huge increase in our revenue</w:t>
-      </w:r>
-      <w:r>
-        <w:t xml:space="preserve"> once tourists as well as locals prefer our services </w:t>
-      </w:r>
-      <w:r>
-        <w:t>over our competitors as they will have public transport options at their fingertips.</w:t>
-      </w:r>
-    </w:p>
-    <w:p>
-      <w:r>
-        <w:t>We are extremely delighted by the service we have received from this team so far and highly recommend this software to be adopted by your organization.</w:t>
-      </w:r>
-    </w:p>
-    <w:p/>
-    <w:p/>
-    <w:p/>
-    <w:p>
-      <w:r>
-        <w:t>Yours faithfully,</w:t>
-      </w:r>
-    </w:p>
-    <w:p/>
-    <w:p/>
-    <w:p/>
-    <w:p>
-      <w:r>
-        <w:t xml:space="preserve">Sanjay </w:t>
-      </w:r>
-      <w:proofErr w:type="spellStart"/>
-      <w:r>
-        <w:t>Ghate</w:t>
-      </w:r>
-      <w:proofErr w:type="spellEnd"/>
-    </w:p>
-    <w:p>
-      <w:r>
-        <w:t>Deputy General Manager,</w:t>
-      </w:r>
-    </w:p>
-    <w:p>
-      <w:proofErr w:type="spellStart"/>
-      <w:r>
-        <w:t>Kadamba</w:t>
-      </w:r>
-      <w:proofErr w:type="spellEnd"/>
-      <w:r>
+        <w:rPr>
+          <w:sz w:val="28"/>
+        </w:rPr>
         <w:t xml:space="preserve"> Transport Corporation Limited, Goa</w:t>
       </w:r>
     </w:p>
     <w:sectPr>
       <w:pgSz w:w="12240" w:h="15840"/>
-      <w:pgMar w:top="1800" w:right="1440" w:bottom="1440" w:left="1440" w:header="720" w:footer="720" w:gutter="0"/>
+      <w:pgMar w:top="1440" w:right="1440" w:bottom="1440" w:left="1440" w:header="720" w:footer="720" w:gutter="0"/>
       <w:cols w:space="720"/>
       <w:docGrid w:linePitch="360"/>
     </w:sectPr>

</xml_diff>